<commit_message>
Initial commit: Android project structure
</commit_message>
<xml_diff>
--- a/开发需求资料/kmslauncher设计思路.docx
+++ b/开发需求资料/kmslauncher设计思路.docx
@@ -529,24 +529,15 @@
       <w:pPr>
         <w:rPr>
           <w:rFonts w:hint="eastAsia"/>
-        </w:rPr>
-      </w:pPr>
-      <w:r>
-        <w:rPr>
-          <w:rFonts w:hint="eastAsia"/>
-        </w:rPr>
-        <w:t>```text</w:t>
-      </w:r>
-    </w:p>
-    <w:p>
-      <w:pPr>
-        <w:rPr>
-          <w:rFonts w:hint="eastAsia"/>
-        </w:rPr>
-      </w:pPr>
-      <w:r>
-        <w:rPr>
-          <w:rFonts w:hint="eastAsia"/>
+          <w:sz w:val="20"/>
+          <w:szCs w:val="22"/>
+        </w:rPr>
+      </w:pPr>
+      <w:r>
+        <w:rPr>
+          <w:rFonts w:hint="eastAsia"/>
+          <w:sz w:val="20"/>
+          <w:szCs w:val="22"/>
         </w:rPr>
         <w:t>com.company.kmslauncher</w:t>
       </w:r>
@@ -555,497 +546,619 @@
       <w:pPr>
         <w:rPr>
           <w:rFonts w:hint="eastAsia"/>
-        </w:rPr>
-      </w:pPr>
-      <w:r>
-        <w:rPr>
-          <w:rFonts w:hint="eastAsia"/>
-        </w:rPr>
-        <w:t>├── common                  // 通用工具类、常量、扩展函数</w:t>
-      </w:r>
-    </w:p>
-    <w:p>
-      <w:pPr>
-        <w:rPr>
-          <w:rFonts w:hint="eastAsia"/>
-        </w:rPr>
-      </w:pPr>
-      <w:r>
-        <w:rPr>
-          <w:rFonts w:hint="eastAsia"/>
-        </w:rPr>
-        <w:t>│   ├── Config.kt           // 全局配置（路径、播放时长等）</w:t>
-      </w:r>
-    </w:p>
-    <w:p>
-      <w:pPr>
-        <w:rPr>
-          <w:rFonts w:hint="eastAsia"/>
-        </w:rPr>
-      </w:pPr>
-      <w:r>
-        <w:rPr>
-          <w:rFonts w:hint="eastAsia"/>
-        </w:rPr>
-        <w:t>│   └── LogUtils.kt         // 规范化日志输出</w:t>
-      </w:r>
-    </w:p>
-    <w:p>
-      <w:pPr>
-        <w:rPr>
-          <w:rFonts w:hint="eastAsia"/>
-        </w:rPr>
-      </w:pPr>
-      <w:r>
-        <w:rPr>
-          <w:rFonts w:hint="eastAsia"/>
-        </w:rPr>
-        <w:t>├── data                    // 数据层</w:t>
-      </w:r>
-    </w:p>
-    <w:p>
-      <w:pPr>
-        <w:rPr>
-          <w:rFonts w:hint="eastAsia"/>
-        </w:rPr>
-      </w:pPr>
-      <w:r>
-        <w:rPr>
-          <w:rFonts w:hint="eastAsia"/>
-        </w:rPr>
-        <w:t>│   ├── model               // 播放项实体类 (MediaItem)</w:t>
-      </w:r>
-    </w:p>
-    <w:p>
-      <w:pPr>
-        <w:rPr>
-          <w:rFonts w:hint="eastAsia"/>
-        </w:rPr>
-      </w:pPr>
-      <w:r>
-        <w:rPr>
-          <w:rFonts w:hint="eastAsia"/>
-        </w:rPr>
-        <w:t>│   └── repository          // 素材索引与数据库管理</w:t>
-      </w:r>
-    </w:p>
-    <w:p>
-      <w:pPr>
-        <w:rPr>
-          <w:rFonts w:hint="eastAsia"/>
-        </w:rPr>
-      </w:pPr>
-      <w:r>
-        <w:rPr>
-          <w:rFonts w:hint="eastAsia"/>
-        </w:rPr>
-        <w:t>├── di                      // 依赖注入 (建议使用 Hilt 或简单单例)</w:t>
-      </w:r>
-    </w:p>
-    <w:p>
-      <w:pPr>
-        <w:rPr>
-          <w:rFonts w:hint="eastAsia"/>
-        </w:rPr>
-      </w:pPr>
-      <w:r>
-        <w:rPr>
-          <w:rFonts w:hint="eastAsia"/>
-        </w:rPr>
-        <w:t>├── modules                 // 核心功能模块</w:t>
-      </w:r>
-    </w:p>
-    <w:p>
-      <w:pPr>
-        <w:rPr>
-          <w:rFonts w:hint="eastAsia"/>
-        </w:rPr>
-      </w:pPr>
-      <w:r>
-        <w:rPr>
-          <w:rFonts w:hint="eastAsia"/>
-        </w:rPr>
-        <w:t>│   ├── player              // Media3 封装，处理视频/图片混播</w:t>
-      </w:r>
-    </w:p>
-    <w:p>
-      <w:pPr>
-        <w:rPr>
-          <w:rFonts w:hint="eastAsia"/>
-        </w:rPr>
-      </w:pPr>
-      <w:r>
-        <w:rPr>
-          <w:rFonts w:hint="eastAsia"/>
-        </w:rPr>
-        <w:t>│   │   ├── KmsPlayerAdapter.kt</w:t>
-      </w:r>
-    </w:p>
-    <w:p>
-      <w:pPr>
-        <w:rPr>
-          <w:rFonts w:hint="eastAsia"/>
-        </w:rPr>
-      </w:pPr>
-      <w:r>
-        <w:rPr>
-          <w:rFonts w:hint="eastAsia"/>
-        </w:rPr>
-        <w:t>│   │   └── ViewSwitcher.kt</w:t>
-      </w:r>
-    </w:p>
-    <w:p>
-      <w:pPr>
-        <w:rPr>
-          <w:rFonts w:hint="eastAsia"/>
-        </w:rPr>
-      </w:pPr>
-      <w:r>
-        <w:rPr>
-          <w:rFonts w:hint="eastAsia"/>
-        </w:rPr>
-        <w:t>│   ├── sync                // U盘/SD卡同步逻辑</w:t>
-      </w:r>
-    </w:p>
-    <w:p>
-      <w:pPr>
-        <w:rPr>
-          <w:rFonts w:hint="eastAsia"/>
-        </w:rPr>
-      </w:pPr>
-      <w:r>
-        <w:rPr>
-          <w:rFonts w:hint="eastAsia"/>
-        </w:rPr>
-        <w:t>│   │   └── FileSyncManager.kt</w:t>
-      </w:r>
-    </w:p>
-    <w:p>
-      <w:pPr>
-        <w:rPr>
-          <w:rFonts w:hint="eastAsia"/>
-        </w:rPr>
-      </w:pPr>
-      <w:r>
-        <w:rPr>
-          <w:rFonts w:hint="eastAsia"/>
-        </w:rPr>
-        <w:t>│   ├── serialport          // 串口监听与指令解析</w:t>
-      </w:r>
-    </w:p>
-    <w:p>
-      <w:pPr>
-        <w:rPr>
-          <w:rFonts w:hint="eastAsia"/>
-        </w:rPr>
-      </w:pPr>
-      <w:r>
-        <w:rPr>
-          <w:rFonts w:hint="eastAsia"/>
-        </w:rPr>
-        <w:t>│   │   └── SerialCommandManager.kt</w:t>
-      </w:r>
-    </w:p>
-    <w:p>
-      <w:pPr>
-        <w:rPr>
-          <w:rFonts w:hint="eastAsia"/>
-        </w:rPr>
-      </w:pPr>
-      <w:r>
-        <w:rPr>
-          <w:rFonts w:hint="eastAsia"/>
-        </w:rPr>
-        <w:t>│   ├── updater             // OTA 远程更新</w:t>
-      </w:r>
-    </w:p>
-    <w:p>
-      <w:pPr>
-        <w:rPr>
-          <w:rFonts w:hint="eastAsia"/>
-        </w:rPr>
-      </w:pPr>
-      <w:r>
-        <w:rPr>
-          <w:rFonts w:hint="eastAsia"/>
-        </w:rPr>
-        <w:t>│   │   └── UpdateManager.kt</w:t>
-      </w:r>
-    </w:p>
-    <w:p>
-      <w:pPr>
-        <w:rPr>
-          <w:rFonts w:hint="eastAsia"/>
-        </w:rPr>
-      </w:pPr>
-      <w:r>
-        <w:rPr>
-          <w:rFonts w:hint="eastAsia"/>
-        </w:rPr>
-        <w:t>│   └── guardian            // 看门狗与自启管理</w:t>
-      </w:r>
-    </w:p>
-    <w:p>
-      <w:pPr>
-        <w:rPr>
-          <w:rFonts w:hint="eastAsia"/>
-        </w:rPr>
-      </w:pPr>
-      <w:r>
-        <w:rPr>
-          <w:rFonts w:hint="eastAsia"/>
-        </w:rPr>
-        <w:t>│       └── WatchdogService.kt</w:t>
-      </w:r>
-    </w:p>
-    <w:p>
-      <w:pPr>
-        <w:rPr>
-          <w:rFonts w:hint="eastAsia"/>
-        </w:rPr>
-      </w:pPr>
-      <w:r>
-        <w:rPr>
-          <w:rFonts w:hint="eastAsia"/>
-        </w:rPr>
-        <w:t>├── ui                      // 界面层</w:t>
-      </w:r>
-    </w:p>
-    <w:p>
-      <w:pPr>
-        <w:rPr>
-          <w:rFonts w:hint="eastAsia"/>
-        </w:rPr>
-      </w:pPr>
-      <w:r>
-        <w:rPr>
-          <w:rFonts w:hint="eastAsia"/>
-        </w:rPr>
-        <w:t>│   ├── MainActivity.kt     // 入口，仅初始化容器</w:t>
-      </w:r>
-    </w:p>
-    <w:p>
-      <w:pPr>
-        <w:rPr>
-          <w:rFonts w:hint="eastAsia"/>
-        </w:rPr>
-      </w:pPr>
-      <w:r>
-        <w:rPr>
-          <w:rFonts w:hint="eastAsia"/>
-        </w:rPr>
-        <w:t>│   ├── PlayerFragment.kt   // 播放承载区</w:t>
-      </w:r>
-    </w:p>
-    <w:p>
-      <w:pPr>
-        <w:rPr>
-          <w:rFonts w:hint="eastAsia"/>
-        </w:rPr>
-      </w:pPr>
-      <w:r>
-        <w:rPr>
-          <w:rFonts w:hint="eastAsia"/>
-        </w:rPr>
-        <w:t>│   └── OverlayView.kt      // 底部跑马灯自定义View</w:t>
-      </w:r>
-    </w:p>
-    <w:p>
-      <w:pPr>
-        <w:rPr>
-          <w:rFonts w:hint="eastAsia"/>
-        </w:rPr>
-      </w:pPr>
-      <w:r>
-        <w:rPr>
-          <w:rFonts w:hint="eastAsia"/>
-        </w:rPr>
-        <w:t>└── receiver                // 广播接收器 (开机自启、USB挂载)</w:t>
-      </w:r>
-    </w:p>
-    <w:p>
-      <w:pPr>
-        <w:rPr>
-          <w:rFonts w:hint="eastAsia"/>
-        </w:rPr>
-      </w:pPr>
-      <w:r>
-        <w:rPr>
-          <w:rFonts w:hint="eastAsia"/>
-        </w:rPr>
-        <w:t xml:space="preserve">    └── BootReceiver.kt</w:t>
-      </w:r>
-    </w:p>
-    <w:p>
-      <w:pPr>
-        <w:rPr>
-          <w:rFonts w:hint="eastAsia"/>
-        </w:rPr>
-      </w:pPr>
-    </w:p>
-    <w:p>
-      <w:pPr>
-        <w:rPr>
-          <w:rFonts w:hint="eastAsia"/>
-        </w:rPr>
-      </w:pPr>
-      <w:r>
-        <w:rPr>
-          <w:rFonts w:hint="eastAsia"/>
-        </w:rPr>
-        <w:t>```</w:t>
-      </w:r>
-    </w:p>
-    <w:p>
-      <w:pPr>
-        <w:rPr>
-          <w:rFonts w:hint="eastAsia"/>
-        </w:rPr>
-      </w:pPr>
-    </w:p>
-    <w:p>
-      <w:pPr>
-        <w:rPr>
-          <w:rFonts w:hint="eastAsia"/>
-        </w:rPr>
-      </w:pPr>
-      <w:r>
-        <w:rPr>
-          <w:rFonts w:hint="eastAsia"/>
-        </w:rPr>
-        <w:t>---</w:t>
-      </w:r>
-    </w:p>
-    <w:p>
-      <w:pPr>
-        <w:rPr>
-          <w:rFonts w:hint="eastAsia"/>
-        </w:rPr>
-      </w:pPr>
-    </w:p>
-    <w:p>
-      <w:pPr>
-        <w:rPr>
-          <w:rFonts w:hint="eastAsia"/>
-        </w:rPr>
-      </w:pPr>
-      <w:r>
-        <w:rPr>
-          <w:rFonts w:hint="eastAsia"/>
-          <w:lang w:val="en-US" w:eastAsia="zh-CN"/>
-        </w:rPr>
-        <w:t>四</w:t>
-      </w:r>
-      <w:r>
-        <w:rPr>
-          <w:rFonts w:hint="eastAsia"/>
-        </w:rPr>
-        <w:t>、 后续开发建议</w:t>
-      </w:r>
-    </w:p>
-    <w:p>
-      <w:pPr>
-        <w:rPr>
-          <w:rFonts w:hint="eastAsia"/>
-        </w:rPr>
-      </w:pPr>
-    </w:p>
-    <w:p>
-      <w:pPr>
-        <w:rPr>
-          <w:rFonts w:hint="eastAsia"/>
-        </w:rPr>
-      </w:pPr>
-      <w:r>
-        <w:rPr>
-          <w:rFonts w:hint="eastAsia"/>
-        </w:rPr>
-        <w:t>1. 沉浸式实现：在 `MainActivity` 中使用 `WindowInsetsControllerCompat` 隐藏系统状态栏和导航栏，确保 4K 素材能够点对点显示。</w:t>
-      </w:r>
-    </w:p>
-    <w:p>
-      <w:pPr>
-        <w:rPr>
-          <w:rFonts w:hint="eastAsia"/>
-        </w:rPr>
-      </w:pPr>
-      <w:r>
-        <w:rPr>
-          <w:rFonts w:hint="eastAsia"/>
-        </w:rPr>
-        <w:t>2. 文件同步优化：同步 U 盘时，先对比 MD5 或文件大小，避免每次插拔都全量拷贝，保护闪存寿命。</w:t>
-      </w:r>
-    </w:p>
-    <w:p>
-      <w:pPr>
-        <w:rPr>
-          <w:rFonts w:hint="eastAsia"/>
-        </w:rPr>
-      </w:pPr>
-      <w:r>
-        <w:rPr>
-          <w:rFonts w:hint="eastAsia"/>
-        </w:rPr>
-        <w:t>3. 看门狗双重保险：</w:t>
-      </w:r>
-    </w:p>
-    <w:p>
-      <w:pPr>
-        <w:rPr>
-          <w:rFonts w:hint="eastAsia"/>
-        </w:rPr>
-      </w:pPr>
-      <w:r>
-        <w:rPr>
-          <w:rFonts w:hint="eastAsia"/>
-        </w:rPr>
-        <w:t>内部：捕获 `UncaughtException`。</w:t>
-      </w:r>
-    </w:p>
-    <w:p>
-      <w:pPr>
-        <w:rPr>
-          <w:rFonts w:hint="eastAsia"/>
-        </w:rPr>
-      </w:pPr>
-      <w:r>
-        <w:rPr>
-          <w:rFonts w:hint="eastAsia"/>
-        </w:rPr>
-        <w:t>外部：如果可以，编写一个极简的透明 Activity 作为 Watchdog APK，互相拉起。</w:t>
-      </w:r>
-    </w:p>
-    <w:p>
-      <w:pPr>
-        <w:rPr>
-          <w:rFonts w:hint="eastAsia"/>
-        </w:rPr>
-      </w:pPr>
-    </w:p>
-    <w:p>
-      <w:pPr>
-        <w:rPr>
-          <w:rFonts w:hint="eastAsia"/>
-        </w:rPr>
-      </w:pPr>
-    </w:p>
-    <w:p>
-      <w:pPr>
-        <w:rPr>
-          <w:rFonts w:hint="eastAsia"/>
-        </w:rPr>
-      </w:pPr>
-      <w:r>
-        <w:rPr>
-          <w:rFonts w:hint="eastAsia"/>
-        </w:rPr>
-        <w:t>4. 跑马灯广告：建议使用自定义 `TextView` 配合 `scroller` 实现，确保在 4K 分辨率下滚动平滑不掉帧。</w:t>
-      </w:r>
-    </w:p>
-    <w:p>
+          <w:sz w:val="20"/>
+          <w:szCs w:val="22"/>
+        </w:rPr>
+      </w:pPr>
+      <w:r>
+        <w:rPr>
+          <w:rFonts w:hint="eastAsia"/>
+          <w:sz w:val="20"/>
+          <w:szCs w:val="22"/>
+        </w:rPr>
+        <w:t>├── KmsApplication.kt          // 已实现：自启、看门狗喂狗、硬件看门狗开启</w:t>
+      </w:r>
+    </w:p>
+    <w:p>
+      <w:pPr>
+        <w:rPr>
+          <w:rFonts w:hint="eastAsia"/>
+          <w:sz w:val="20"/>
+          <w:szCs w:val="22"/>
+        </w:rPr>
+      </w:pPr>
+      <w:r>
+        <w:rPr>
+          <w:rFonts w:hint="eastAsia"/>
+          <w:sz w:val="20"/>
+          <w:szCs w:val="22"/>
+        </w:rPr>
+        <w:t>├── MainActivity.kt            // 已实现：全屏、防误触拦截、生命周期管理</w:t>
+      </w:r>
+    </w:p>
+    <w:p>
+      <w:pPr>
+        <w:rPr>
+          <w:rFonts w:hint="eastAsia"/>
+          <w:sz w:val="20"/>
+          <w:szCs w:val="22"/>
+        </w:rPr>
+      </w:pPr>
+      <w:r>
+        <w:rPr>
+          <w:rFonts w:hint="eastAsia"/>
+          <w:sz w:val="20"/>
+          <w:szCs w:val="22"/>
+        </w:rPr>
+        <w:t>├── common                     // 通用基础库</w:t>
+      </w:r>
+    </w:p>
+    <w:p>
+      <w:pPr>
+        <w:rPr>
+          <w:rFonts w:hint="eastAsia"/>
+          <w:sz w:val="20"/>
+          <w:szCs w:val="22"/>
+        </w:rPr>
+      </w:pPr>
+      <w:r>
+        <w:rPr>
+          <w:rFonts w:hint="eastAsia"/>
+          <w:sz w:val="20"/>
+          <w:szCs w:val="22"/>
+        </w:rPr>
+        <w:t>│   ├── Constant.kt            // 已实现：路径定义</w:t>
+      </w:r>
+    </w:p>
+    <w:p>
+      <w:pPr>
+        <w:rPr>
+          <w:rFonts w:hint="eastAsia"/>
+          <w:sz w:val="20"/>
+          <w:szCs w:val="22"/>
+        </w:rPr>
+      </w:pPr>
+      <w:r>
+        <w:rPr>
+          <w:rFonts w:hint="eastAsia"/>
+          <w:sz w:val="20"/>
+          <w:szCs w:val="22"/>
+        </w:rPr>
+        <w:t>│   └── utils                  // 工具类（文件操作、日期、日志控制）</w:t>
+      </w:r>
+    </w:p>
+    <w:p>
+      <w:pPr>
+        <w:rPr>
+          <w:rFonts w:hint="eastAsia"/>
+          <w:sz w:val="20"/>
+          <w:szCs w:val="22"/>
+        </w:rPr>
+      </w:pPr>
+      <w:r>
+        <w:rPr>
+          <w:rFonts w:hint="eastAsia"/>
+          <w:sz w:val="20"/>
+          <w:szCs w:val="22"/>
+        </w:rPr>
+        <w:t>├── core                       // 【核心调度层】已完成</w:t>
+      </w:r>
+      <w:r>
+        <w:rPr>
+          <w:rFonts w:hint="eastAsia"/>
+          <w:sz w:val="20"/>
+          <w:szCs w:val="22"/>
+          <w:lang w:eastAsia="zh-CN"/>
+        </w:rPr>
+        <w:t>：</w:t>
+      </w:r>
       <w:bookmarkStart w:id="0" w:name="_GoBack"/>
       <w:bookmarkEnd w:id="0"/>
-    </w:p>
+      <w:r>
+        <w:rPr>
+          <w:rFonts w:hint="eastAsia"/>
+          <w:sz w:val="20"/>
+          <w:szCs w:val="22"/>
+        </w:rPr>
+        <w:t>引擎调度同步与播放的联动</w:t>
+      </w:r>
+    </w:p>
+    <w:p>
+      <w:pPr>
+        <w:rPr>
+          <w:rFonts w:hint="eastAsia"/>
+          <w:sz w:val="20"/>
+          <w:szCs w:val="22"/>
+        </w:rPr>
+      </w:pPr>
+      <w:r>
+        <w:rPr>
+          <w:rFonts w:hint="eastAsia"/>
+          <w:sz w:val="20"/>
+          <w:szCs w:val="22"/>
+        </w:rPr>
+        <w:t>│   └── LauncherEngine.kt      // 负责协调同步模块、播放模块和串口模块的逻辑</w:t>
+      </w:r>
+    </w:p>
+    <w:p>
+      <w:pPr>
+        <w:rPr>
+          <w:rFonts w:hint="eastAsia"/>
+          <w:sz w:val="20"/>
+          <w:szCs w:val="22"/>
+        </w:rPr>
+      </w:pPr>
+      <w:r>
+        <w:rPr>
+          <w:rFonts w:hint="eastAsia"/>
+          <w:sz w:val="20"/>
+          <w:szCs w:val="22"/>
+        </w:rPr>
+        <w:t>├── data                       // 数据层</w:t>
+      </w:r>
+    </w:p>
+    <w:p>
+      <w:pPr>
+        <w:rPr>
+          <w:rFonts w:hint="eastAsia"/>
+          <w:sz w:val="20"/>
+          <w:szCs w:val="22"/>
+        </w:rPr>
+      </w:pPr>
+      <w:r>
+        <w:rPr>
+          <w:rFonts w:hint="eastAsia"/>
+          <w:sz w:val="20"/>
+          <w:szCs w:val="22"/>
+        </w:rPr>
+        <w:t>│   ├── model                  // MediaItem（素材实体类）</w:t>
+      </w:r>
+    </w:p>
+    <w:p>
+      <w:pPr>
+        <w:rPr>
+          <w:rFonts w:hint="eastAsia"/>
+          <w:sz w:val="20"/>
+          <w:szCs w:val="22"/>
+        </w:rPr>
+      </w:pPr>
+      <w:r>
+        <w:rPr>
+          <w:rFonts w:hint="eastAsia"/>
+          <w:sz w:val="20"/>
+          <w:szCs w:val="22"/>
+        </w:rPr>
+        <w:t>│   └── local                  // 内部文件管理逻辑</w:t>
+      </w:r>
+    </w:p>
+    <w:p>
+      <w:pPr>
+        <w:rPr>
+          <w:rFonts w:hint="eastAsia"/>
+          <w:sz w:val="20"/>
+          <w:szCs w:val="22"/>
+        </w:rPr>
+      </w:pPr>
+      <w:r>
+        <w:rPr>
+          <w:rFonts w:hint="eastAsia"/>
+          <w:sz w:val="20"/>
+          <w:szCs w:val="22"/>
+        </w:rPr>
+        <w:t>├── modules                    // 【功能模块层】</w:t>
+      </w:r>
+    </w:p>
+    <w:p>
+      <w:pPr>
+        <w:rPr>
+          <w:rFonts w:hint="eastAsia"/>
+          <w:sz w:val="20"/>
+          <w:szCs w:val="22"/>
+        </w:rPr>
+      </w:pPr>
+      <w:r>
+        <w:rPr>
+          <w:rFonts w:hint="eastAsia"/>
+          <w:sz w:val="20"/>
+          <w:szCs w:val="22"/>
+        </w:rPr>
+        <w:t>│   ├── player                 // 基于 Media3 封装的播放器模块</w:t>
+      </w:r>
+    </w:p>
+    <w:p>
+      <w:pPr>
+        <w:rPr>
+          <w:rFonts w:hint="eastAsia"/>
+          <w:sz w:val="20"/>
+          <w:szCs w:val="22"/>
+        </w:rPr>
+      </w:pPr>
+      <w:r>
+        <w:rPr>
+          <w:rFonts w:hint="eastAsia"/>
+          <w:sz w:val="20"/>
+          <w:szCs w:val="22"/>
+        </w:rPr>
+        <w:t>│   │   ├── PlayerManager.kt   // 视频/图片逻辑切换</w:t>
+      </w:r>
+    </w:p>
+    <w:p>
+      <w:pPr>
+        <w:rPr>
+          <w:rFonts w:hint="eastAsia"/>
+          <w:sz w:val="20"/>
+          <w:szCs w:val="22"/>
+        </w:rPr>
+      </w:pPr>
+      <w:r>
+        <w:rPr>
+          <w:rFonts w:hint="eastAsia"/>
+          <w:sz w:val="20"/>
+          <w:szCs w:val="22"/>
+        </w:rPr>
+        <w:t>│   │   └── MarqueeManager.kt  // 跑马灯逻辑控制</w:t>
+      </w:r>
+    </w:p>
+    <w:p>
+      <w:pPr>
+        <w:rPr>
+          <w:rFonts w:hint="eastAsia"/>
+          <w:sz w:val="20"/>
+          <w:szCs w:val="22"/>
+        </w:rPr>
+      </w:pPr>
+      <w:r>
+        <w:rPr>
+          <w:rFonts w:hint="eastAsia"/>
+          <w:sz w:val="20"/>
+          <w:szCs w:val="22"/>
+        </w:rPr>
+        <w:t>│   ├── sync                   // 素材同步模块</w:t>
+      </w:r>
+    </w:p>
+    <w:p>
+      <w:pPr>
+        <w:rPr>
+          <w:rFonts w:hint="eastAsia" w:eastAsiaTheme="minorEastAsia"/>
+          <w:sz w:val="20"/>
+          <w:szCs w:val="22"/>
+          <w:lang w:eastAsia="zh-CN"/>
+        </w:rPr>
+      </w:pPr>
+      <w:r>
+        <w:rPr>
+          <w:rFonts w:hint="eastAsia"/>
+          <w:sz w:val="20"/>
+          <w:szCs w:val="22"/>
+        </w:rPr>
+        <w:t>│   │   └── FileSyncManager.kt // USB/SD卡监听与文件拷贝</w:t>
+      </w:r>
+      <w:r>
+        <w:rPr>
+          <w:rFonts w:hint="eastAsia"/>
+          <w:sz w:val="20"/>
+          <w:szCs w:val="22"/>
+          <w:lang w:eastAsia="zh-CN"/>
+        </w:rPr>
+        <w:t>，已实现：USB 增量同步</w:t>
+      </w:r>
+    </w:p>
+    <w:p>
+      <w:pPr>
+        <w:rPr>
+          <w:rFonts w:hint="eastAsia"/>
+          <w:sz w:val="20"/>
+          <w:szCs w:val="22"/>
+        </w:rPr>
+      </w:pPr>
+      <w:r>
+        <w:rPr>
+          <w:rFonts w:hint="eastAsia"/>
+          <w:sz w:val="20"/>
+          <w:szCs w:val="22"/>
+        </w:rPr>
+        <w:t>│   ├── serialport             // 串口通讯模块</w:t>
+      </w:r>
+    </w:p>
+    <w:p>
+      <w:pPr>
+        <w:rPr>
+          <w:rFonts w:hint="eastAsia"/>
+          <w:sz w:val="20"/>
+          <w:szCs w:val="22"/>
+        </w:rPr>
+      </w:pPr>
+      <w:r>
+        <w:rPr>
+          <w:rFonts w:hint="eastAsia"/>
+          <w:sz w:val="20"/>
+          <w:szCs w:val="22"/>
+        </w:rPr>
+        <w:t>│   │   └── SerialManager.kt   // 串口读写与协议解析</w:t>
+      </w:r>
+    </w:p>
+    <w:p>
+      <w:pPr>
+        <w:rPr>
+          <w:rFonts w:hint="eastAsia"/>
+          <w:sz w:val="20"/>
+          <w:szCs w:val="22"/>
+        </w:rPr>
+      </w:pPr>
+      <w:r>
+        <w:rPr>
+          <w:rFonts w:hint="eastAsia"/>
+          <w:sz w:val="20"/>
+          <w:szCs w:val="22"/>
+        </w:rPr>
+        <w:t>│   ├── guardian               // 维护模块</w:t>
+      </w:r>
+    </w:p>
+    <w:p>
+      <w:pPr>
+        <w:rPr>
+          <w:rFonts w:hint="eastAsia" w:eastAsiaTheme="minorEastAsia"/>
+          <w:sz w:val="20"/>
+          <w:szCs w:val="22"/>
+          <w:lang w:eastAsia="zh-CN"/>
+        </w:rPr>
+      </w:pPr>
+      <w:r>
+        <w:rPr>
+          <w:rFonts w:hint="eastAsia"/>
+          <w:sz w:val="20"/>
+          <w:szCs w:val="22"/>
+        </w:rPr>
+        <w:t>│   │   └── Watchdog.kt        // 已实现：退出后一分钟重启逻辑</w:t>
+      </w:r>
+      <w:r>
+        <w:rPr>
+          <w:rFonts w:hint="eastAsia"/>
+          <w:sz w:val="20"/>
+          <w:szCs w:val="22"/>
+          <w:lang w:eastAsia="zh-CN"/>
+        </w:rPr>
+        <w:t>。</w:t>
+      </w:r>
+    </w:p>
+    <w:p>
+      <w:pPr>
+        <w:rPr>
+          <w:rFonts w:hint="eastAsia"/>
+          <w:sz w:val="20"/>
+          <w:szCs w:val="22"/>
+        </w:rPr>
+      </w:pPr>
+      <w:r>
+        <w:rPr>
+          <w:rFonts w:hint="eastAsia"/>
+          <w:sz w:val="20"/>
+          <w:szCs w:val="22"/>
+        </w:rPr>
+        <w:t>│   └── updater                // 升级模块</w:t>
+      </w:r>
+    </w:p>
+    <w:p>
+      <w:pPr>
+        <w:rPr>
+          <w:rFonts w:hint="eastAsia" w:eastAsiaTheme="minorEastAsia"/>
+          <w:sz w:val="20"/>
+          <w:szCs w:val="22"/>
+          <w:lang w:eastAsia="zh-CN"/>
+        </w:rPr>
+      </w:pPr>
+      <w:r>
+        <w:rPr>
+          <w:rFonts w:hint="eastAsia"/>
+          <w:sz w:val="20"/>
+          <w:szCs w:val="22"/>
+        </w:rPr>
+        <w:t>│       └── UpdateManager.kt   // 远程 APK 下载与安装</w:t>
+      </w:r>
+      <w:r>
+        <w:rPr>
+          <w:rFonts w:hint="eastAsia"/>
+          <w:sz w:val="20"/>
+          <w:szCs w:val="22"/>
+          <w:lang w:eastAsia="zh-CN"/>
+        </w:rPr>
+        <w:t>，已实现：静默安装接口调用</w:t>
+      </w:r>
+    </w:p>
+    <w:p>
+      <w:pPr>
+        <w:rPr>
+          <w:rFonts w:hint="eastAsia"/>
+          <w:sz w:val="20"/>
+          <w:szCs w:val="22"/>
+        </w:rPr>
+      </w:pPr>
+      <w:r>
+        <w:rPr>
+          <w:rFonts w:hint="eastAsia"/>
+          <w:sz w:val="20"/>
+          <w:szCs w:val="22"/>
+        </w:rPr>
+        <w:t>└── ui                         // 视图组件</w:t>
+      </w:r>
+    </w:p>
+    <w:p>
+      <w:pPr>
+        <w:rPr>
+          <w:rFonts w:hint="eastAsia"/>
+          <w:sz w:val="18"/>
+          <w:szCs w:val="21"/>
+        </w:rPr>
+      </w:pPr>
+      <w:r>
+        <w:rPr>
+          <w:rFonts w:hint="eastAsia"/>
+          <w:sz w:val="20"/>
+          <w:szCs w:val="22"/>
+        </w:rPr>
+        <w:t xml:space="preserve">    └── customview             // 自定义跑马灯或特殊 UI 组件</w:t>
+      </w:r>
+    </w:p>
+    <w:p>
+      <w:pPr>
+        <w:rPr>
+          <w:rFonts w:hint="eastAsia"/>
+        </w:rPr>
+      </w:pPr>
+      <w:r>
+        <w:rPr>
+          <w:rFonts w:hint="eastAsia"/>
+        </w:rPr>
+        <w:t>```</w:t>
+      </w:r>
+    </w:p>
+    <w:p>
+      <w:pPr>
+        <w:rPr>
+          <w:rFonts w:hint="eastAsia"/>
+        </w:rPr>
+      </w:pPr>
+    </w:p>
+    <w:p>
+      <w:pPr>
+        <w:rPr>
+          <w:rFonts w:hint="eastAsia"/>
+        </w:rPr>
+      </w:pPr>
+      <w:r>
+        <w:rPr>
+          <w:rFonts w:hint="eastAsia"/>
+        </w:rPr>
+        <w:t>---</w:t>
+      </w:r>
+    </w:p>
+    <w:p>
+      <w:pPr>
+        <w:rPr>
+          <w:rFonts w:hint="eastAsia"/>
+        </w:rPr>
+      </w:pPr>
+    </w:p>
+    <w:p>
+      <w:pPr>
+        <w:rPr>
+          <w:rFonts w:hint="eastAsia"/>
+        </w:rPr>
+      </w:pPr>
+      <w:r>
+        <w:rPr>
+          <w:rFonts w:hint="eastAsia"/>
+          <w:lang w:val="en-US" w:eastAsia="zh-CN"/>
+        </w:rPr>
+        <w:t>四</w:t>
+      </w:r>
+      <w:r>
+        <w:rPr>
+          <w:rFonts w:hint="eastAsia"/>
+        </w:rPr>
+        <w:t>、 后续开发建议</w:t>
+      </w:r>
+    </w:p>
+    <w:p>
+      <w:pPr>
+        <w:rPr>
+          <w:rFonts w:hint="eastAsia"/>
+        </w:rPr>
+      </w:pPr>
+    </w:p>
+    <w:p>
+      <w:pPr>
+        <w:rPr>
+          <w:rFonts w:hint="eastAsia"/>
+        </w:rPr>
+      </w:pPr>
+      <w:r>
+        <w:rPr>
+          <w:rFonts w:hint="eastAsia"/>
+        </w:rPr>
+        <w:t>1. 沉浸式实现：在 `MainActivity` 中使用 `WindowInsetsControllerCompat` 隐藏系统状态栏和导航栏，确保 4K 素材能够点对点显示。</w:t>
+      </w:r>
+    </w:p>
+    <w:p>
+      <w:pPr>
+        <w:rPr>
+          <w:rFonts w:hint="eastAsia"/>
+        </w:rPr>
+      </w:pPr>
+      <w:r>
+        <w:rPr>
+          <w:rFonts w:hint="eastAsia"/>
+        </w:rPr>
+        <w:t>2. 文件同步优化：同步 U 盘时，先对比 MD5 或文件大小，避免每次插拔都全量拷贝，保护闪存寿命。</w:t>
+      </w:r>
+    </w:p>
+    <w:p>
+      <w:pPr>
+        <w:rPr>
+          <w:rFonts w:hint="eastAsia"/>
+        </w:rPr>
+      </w:pPr>
+      <w:r>
+        <w:rPr>
+          <w:rFonts w:hint="eastAsia"/>
+        </w:rPr>
+        <w:t>3. 看门狗双重保险：</w:t>
+      </w:r>
+    </w:p>
+    <w:p>
+      <w:pPr>
+        <w:rPr>
+          <w:rFonts w:hint="eastAsia"/>
+        </w:rPr>
+      </w:pPr>
+      <w:r>
+        <w:rPr>
+          <w:rFonts w:hint="eastAsia"/>
+        </w:rPr>
+        <w:t>内部：捕获 `UncaughtException`。</w:t>
+      </w:r>
+    </w:p>
+    <w:p>
+      <w:pPr>
+        <w:rPr>
+          <w:rFonts w:hint="eastAsia"/>
+        </w:rPr>
+      </w:pPr>
+      <w:r>
+        <w:rPr>
+          <w:rFonts w:hint="eastAsia"/>
+        </w:rPr>
+        <w:t>外部：如果可以，编写一个极简的透明 Activity 作为 Watchdog APK，互相拉起。</w:t>
+      </w:r>
+    </w:p>
+    <w:p>
+      <w:pPr>
+        <w:rPr>
+          <w:rFonts w:hint="eastAsia"/>
+        </w:rPr>
+      </w:pPr>
+    </w:p>
+    <w:p>
+      <w:pPr>
+        <w:rPr>
+          <w:rFonts w:hint="eastAsia"/>
+        </w:rPr>
+      </w:pPr>
+    </w:p>
+    <w:p>
+      <w:pPr>
+        <w:rPr>
+          <w:rFonts w:hint="eastAsia"/>
+        </w:rPr>
+      </w:pPr>
+      <w:r>
+        <w:rPr>
+          <w:rFonts w:hint="eastAsia"/>
+        </w:rPr>
+        <w:t>4. 跑马灯广告：建议使用自定义 `TextView` 配合 `scroller` 实现，确保在 4K 分辨率下滚动平滑不掉帧。</w:t>
+      </w:r>
+    </w:p>
+    <w:p/>
     <w:sectPr>
       <w:pgSz w:w="11906" w:h="16838"/>
       <w:pgMar w:top="1440" w:right="1800" w:bottom="1440" w:left="1800" w:header="851" w:footer="992" w:gutter="0"/>

</xml_diff>